<commit_message>
Refactorización de las clases (encapsulacion de campos, extraccion de métodos y números mágicos).
</commit_message>
<xml_diff>
--- a/Informe Examen segunda evaluación Entornos.docx
+++ b/Informe Examen segunda evaluación Entornos.docx
@@ -1526,22 +1526,524 @@
     </w:p>
     <w:p>
       <w:pPr>
-        <w:ind w:left="360"/>
-      </w:pPr>
-    </w:p>
-    <w:p>
-      <w:pPr>
         <w:pStyle w:val="Ttulo2"/>
       </w:pPr>
       <w:r>
-        <w:t>Documentación del fichero loto.cs</w:t>
-      </w:r>
+        <w:t>Patrones de refactorización</w:t>
+      </w:r>
+    </w:p>
+    <w:p/>
+    <w:p>
+      <w:r>
+        <w:t xml:space="preserve">En la clase </w:t>
+      </w:r>
+      <w:r>
+        <w:t>“</w:t>
+      </w:r>
+      <w:proofErr w:type="spellStart"/>
+      <w:r>
+        <w:t>Loto.cs</w:t>
+      </w:r>
+      <w:proofErr w:type="spellEnd"/>
+      <w:r>
+        <w:t>”</w:t>
+      </w:r>
+      <w:r>
+        <w:t xml:space="preserve"> </w:t>
+      </w:r>
+      <w:r>
+        <w:rPr>
+          <w:b/>
+        </w:rPr>
+        <w:t>se ha extraído el método para generar una combinación aleatoria correcta que se encontraba dentro del constructor</w:t>
+      </w:r>
+      <w:r>
+        <w:rPr>
+          <w:b/>
+        </w:rPr>
+        <w:t xml:space="preserve"> vacío</w:t>
+      </w:r>
+      <w:r>
+        <w:t>.</w:t>
+      </w:r>
+      <w:r>
+        <w:t xml:space="preserve"> </w:t>
+      </w:r>
+      <w:r>
+        <w:t>Esto se puede hacer con Visual Studio en la opción “</w:t>
+      </w:r>
+      <w:proofErr w:type="spellStart"/>
+      <w:r>
+        <w:t>Refactorizar</w:t>
+      </w:r>
+      <w:proofErr w:type="spellEnd"/>
+      <w:r>
+        <w:t xml:space="preserve">” desde el menú superior. </w:t>
+      </w:r>
+      <w:r>
+        <w:t>El nuevo método se ha nombrado “</w:t>
+      </w:r>
+      <w:proofErr w:type="spellStart"/>
+      <w:r>
+        <w:t>GenerarCombinacionValida</w:t>
+      </w:r>
+      <w:proofErr w:type="spellEnd"/>
+      <w:r>
+        <w:t xml:space="preserve">” y se puede ver a </w:t>
+      </w:r>
+      <w:r>
+        <w:t>continuación</w:t>
+      </w:r>
+      <w:r>
+        <w:t>.</w:t>
+      </w:r>
+      <w:r>
+        <w:t xml:space="preserve"> También se han eliminado las variables “i”, “j” y “numero” ya que no eran necesarias.</w:t>
+      </w:r>
+      <w:r>
+        <w:t xml:space="preserve"> Finalmente, se guarda la combinación generada por el método en la variable “</w:t>
+      </w:r>
+      <w:proofErr w:type="spellStart"/>
+      <w:r>
+        <w:t>numerosCombinacion</w:t>
+      </w:r>
+      <w:proofErr w:type="spellEnd"/>
+      <w:r>
+        <w:t>”.</w:t>
+      </w:r>
+    </w:p>
+    <w:p>
+      <w:r>
+        <w:rPr>
+          <w:noProof/>
+          <w:lang w:eastAsia="es-ES"/>
+        </w:rPr>
+        <w:drawing>
+          <wp:inline distT="0" distB="0" distL="0" distR="0" wp14:anchorId="61738E77" wp14:editId="725CB72C">
+            <wp:extent cx="5400040" cy="3868420"/>
+            <wp:effectExtent l="0" t="0" r="0" b="0"/>
+            <wp:docPr id="22" name="Imagen 22"/>
+            <wp:cNvGraphicFramePr>
+              <a:graphicFrameLocks xmlns:a="http://schemas.openxmlformats.org/drawingml/2006/main" noChangeAspect="1"/>
+            </wp:cNvGraphicFramePr>
+            <a:graphic xmlns:a="http://schemas.openxmlformats.org/drawingml/2006/main">
+              <a:graphicData uri="http://schemas.openxmlformats.org/drawingml/2006/picture">
+                <pic:pic xmlns:pic="http://schemas.openxmlformats.org/drawingml/2006/picture">
+                  <pic:nvPicPr>
+                    <pic:cNvPr id="1" name=""/>
+                    <pic:cNvPicPr/>
+                  </pic:nvPicPr>
+                  <pic:blipFill>
+                    <a:blip r:embed="rId25"/>
+                    <a:stretch>
+                      <a:fillRect/>
+                    </a:stretch>
+                  </pic:blipFill>
+                  <pic:spPr>
+                    <a:xfrm>
+                      <a:off x="0" y="0"/>
+                      <a:ext cx="5400040" cy="3868420"/>
+                    </a:xfrm>
+                    <a:prstGeom prst="rect">
+                      <a:avLst/>
+                    </a:prstGeom>
+                  </pic:spPr>
+                </pic:pic>
+              </a:graphicData>
+            </a:graphic>
+          </wp:inline>
+        </w:drawing>
+      </w:r>
+    </w:p>
+    <w:p>
+      <w:r>
+        <w:t>También se ha extraído el método del constructor con</w:t>
+      </w:r>
+      <w:r>
+        <w:t xml:space="preserve"> parámetros de la clase </w:t>
+      </w:r>
+      <w:r>
+        <w:t>“</w:t>
+      </w:r>
+      <w:proofErr w:type="spellStart"/>
+      <w:r>
+        <w:t>Loto.cs</w:t>
+      </w:r>
+      <w:proofErr w:type="spellEnd"/>
+      <w:r>
+        <w:t>”</w:t>
+      </w:r>
+      <w:r>
+        <w:t xml:space="preserve"> para comprobar la validez de los números introducidos por parámetro en el </w:t>
+      </w:r>
+      <w:proofErr w:type="spellStart"/>
+      <w:r>
+        <w:t>array</w:t>
+      </w:r>
+      <w:proofErr w:type="spellEnd"/>
+      <w:r>
+        <w:t>. El método se ha llamado “</w:t>
+      </w:r>
+      <w:proofErr w:type="spellStart"/>
+      <w:r>
+        <w:t>ComprobarValidez</w:t>
+      </w:r>
+      <w:proofErr w:type="spellEnd"/>
+      <w:r>
+        <w:t>”.</w:t>
+      </w:r>
+      <w:r>
+        <w:t xml:space="preserve"> </w:t>
+      </w:r>
+      <w:r>
+        <w:t xml:space="preserve">En el constructor se comprueba si la combinación es válida. Si lo es, se asigna el valor a la combinación. Si no lo es, se lanza una excepción. </w:t>
+      </w:r>
+      <w:r>
+        <w:t>Se puede ver a continuación como queda el código.</w:t>
+      </w:r>
+    </w:p>
+    <w:p>
+      <w:r>
+        <w:rPr>
+          <w:noProof/>
+          <w:lang w:eastAsia="es-ES"/>
+        </w:rPr>
+        <w:lastRenderedPageBreak/>
+        <w:drawing>
+          <wp:inline distT="0" distB="0" distL="0" distR="0" wp14:anchorId="251FE658" wp14:editId="1AA61658">
+            <wp:extent cx="4781550" cy="5276850"/>
+            <wp:effectExtent l="0" t="0" r="0" b="0"/>
+            <wp:docPr id="23" name="Imagen 23"/>
+            <wp:cNvGraphicFramePr>
+              <a:graphicFrameLocks xmlns:a="http://schemas.openxmlformats.org/drawingml/2006/main" noChangeAspect="1"/>
+            </wp:cNvGraphicFramePr>
+            <a:graphic xmlns:a="http://schemas.openxmlformats.org/drawingml/2006/main">
+              <a:graphicData uri="http://schemas.openxmlformats.org/drawingml/2006/picture">
+                <pic:pic xmlns:pic="http://schemas.openxmlformats.org/drawingml/2006/picture">
+                  <pic:nvPicPr>
+                    <pic:cNvPr id="1" name=""/>
+                    <pic:cNvPicPr/>
+                  </pic:nvPicPr>
+                  <pic:blipFill>
+                    <a:blip r:embed="rId26"/>
+                    <a:stretch>
+                      <a:fillRect/>
+                    </a:stretch>
+                  </pic:blipFill>
+                  <pic:spPr>
+                    <a:xfrm>
+                      <a:off x="0" y="0"/>
+                      <a:ext cx="4781550" cy="5276850"/>
+                    </a:xfrm>
+                    <a:prstGeom prst="rect">
+                      <a:avLst/>
+                    </a:prstGeom>
+                  </pic:spPr>
+                </pic:pic>
+              </a:graphicData>
+            </a:graphic>
+          </wp:inline>
+        </w:drawing>
+      </w:r>
+    </w:p>
+    <w:p>
+      <w:r>
+        <w:t>Otro error que se ha corregido el hecho de encapsular los campos de clase que están definidos como públicos cuando deberían ser privados.</w:t>
+      </w:r>
+      <w:r>
+        <w:t xml:space="preserve"> Esto se ha corregido en ambas clases. Encapsular un campo es una función incluida en el propio Visual Studio como se puede ver a continuación.</w:t>
+      </w:r>
+    </w:p>
+    <w:p>
+      <w:r>
+        <w:rPr>
+          <w:noProof/>
+          <w:lang w:eastAsia="es-ES"/>
+        </w:rPr>
+        <w:drawing>
+          <wp:inline distT="0" distB="0" distL="0" distR="0" wp14:anchorId="5DCEC27D" wp14:editId="013D677F">
+            <wp:extent cx="3879858" cy="2822365"/>
+            <wp:effectExtent l="0" t="0" r="6350" b="0"/>
+            <wp:docPr id="24" name="Imagen 24"/>
+            <wp:cNvGraphicFramePr>
+              <a:graphicFrameLocks xmlns:a="http://schemas.openxmlformats.org/drawingml/2006/main" noChangeAspect="1"/>
+            </wp:cNvGraphicFramePr>
+            <a:graphic xmlns:a="http://schemas.openxmlformats.org/drawingml/2006/main">
+              <a:graphicData uri="http://schemas.openxmlformats.org/drawingml/2006/picture">
+                <pic:pic xmlns:pic="http://schemas.openxmlformats.org/drawingml/2006/picture">
+                  <pic:nvPicPr>
+                    <pic:cNvPr id="1" name=""/>
+                    <pic:cNvPicPr/>
+                  </pic:nvPicPr>
+                  <pic:blipFill rotWithShape="1">
+                    <a:blip r:embed="rId27"/>
+                    <a:srcRect l="367" b="2227"/>
+                    <a:stretch/>
+                  </pic:blipFill>
+                  <pic:spPr bwMode="auto">
+                    <a:xfrm>
+                      <a:off x="0" y="0"/>
+                      <a:ext cx="3890027" cy="2829762"/>
+                    </a:xfrm>
+                    <a:prstGeom prst="rect">
+                      <a:avLst/>
+                    </a:prstGeom>
+                    <a:ln>
+                      <a:noFill/>
+                    </a:ln>
+                    <a:extLst>
+                      <a:ext uri="{53640926-AAD7-44D8-BBD7-CCE9431645EC}">
+                        <a14:shadowObscured xmlns:a14="http://schemas.microsoft.com/office/drawing/2010/main"/>
+                      </a:ext>
+                    </a:extLst>
+                  </pic:spPr>
+                </pic:pic>
+              </a:graphicData>
+            </a:graphic>
+          </wp:inline>
+        </w:drawing>
+      </w:r>
+    </w:p>
+    <w:p>
+      <w:r>
+        <w:lastRenderedPageBreak/>
+        <w:t>En la clase “Form1”, ahora renombrada como “</w:t>
+      </w:r>
+      <w:r>
+        <w:t>Examen2EVGAG2223.cs</w:t>
+      </w:r>
+      <w:r>
+        <w:t>”, se ha corregido el nombre de para hacerlas más descriptivas</w:t>
+      </w:r>
+      <w:r>
+        <w:t xml:space="preserve"> (opción incluida en Visual Studio)</w:t>
+      </w:r>
+      <w:r>
+        <w:t>. Esto ya se había realizado en la clase “</w:t>
+      </w:r>
+      <w:proofErr w:type="spellStart"/>
+      <w:r>
+        <w:t>Loto.cs</w:t>
+      </w:r>
+      <w:proofErr w:type="spellEnd"/>
+      <w:r>
+        <w:t>”.</w:t>
+      </w:r>
+      <w:r>
+        <w:t xml:space="preserve"> El </w:t>
+      </w:r>
+      <w:proofErr w:type="spellStart"/>
+      <w:r>
+        <w:t>array</w:t>
+      </w:r>
+      <w:proofErr w:type="spellEnd"/>
+      <w:r>
+        <w:t xml:space="preserve"> “</w:t>
+      </w:r>
+      <w:proofErr w:type="spellStart"/>
+      <w:r>
+        <w:t>nums</w:t>
+      </w:r>
+      <w:proofErr w:type="spellEnd"/>
+      <w:r>
+        <w:t>” se ha renombrado como “</w:t>
+      </w:r>
+      <w:proofErr w:type="spellStart"/>
+      <w:r>
+        <w:t>arrayNumeros</w:t>
+      </w:r>
+      <w:proofErr w:type="spellEnd"/>
+      <w:r>
+        <w:t>”.</w:t>
+      </w:r>
+    </w:p>
+    <w:p>
+      <w:r>
+        <w:rPr>
+          <w:noProof/>
+          <w:lang w:eastAsia="es-ES"/>
+        </w:rPr>
+        <w:drawing>
+          <wp:inline distT="0" distB="0" distL="0" distR="0" wp14:anchorId="5CF7F88F" wp14:editId="3BBFEDCA">
+            <wp:extent cx="5400040" cy="2961640"/>
+            <wp:effectExtent l="0" t="0" r="0" b="0"/>
+            <wp:docPr id="25" name="Imagen 25"/>
+            <wp:cNvGraphicFramePr>
+              <a:graphicFrameLocks xmlns:a="http://schemas.openxmlformats.org/drawingml/2006/main" noChangeAspect="1"/>
+            </wp:cNvGraphicFramePr>
+            <a:graphic xmlns:a="http://schemas.openxmlformats.org/drawingml/2006/main">
+              <a:graphicData uri="http://schemas.openxmlformats.org/drawingml/2006/picture">
+                <pic:pic xmlns:pic="http://schemas.openxmlformats.org/drawingml/2006/picture">
+                  <pic:nvPicPr>
+                    <pic:cNvPr id="1" name=""/>
+                    <pic:cNvPicPr/>
+                  </pic:nvPicPr>
+                  <pic:blipFill>
+                    <a:blip r:embed="rId28"/>
+                    <a:stretch>
+                      <a:fillRect/>
+                    </a:stretch>
+                  </pic:blipFill>
+                  <pic:spPr>
+                    <a:xfrm>
+                      <a:off x="0" y="0"/>
+                      <a:ext cx="5400040" cy="2961640"/>
+                    </a:xfrm>
+                    <a:prstGeom prst="rect">
+                      <a:avLst/>
+                    </a:prstGeom>
+                  </pic:spPr>
+                </pic:pic>
+              </a:graphicData>
+            </a:graphic>
+          </wp:inline>
+        </w:drawing>
+      </w:r>
+    </w:p>
+    <w:p>
+      <w:r>
+        <w:t xml:space="preserve">Otra de las cosas que se ha arreglado son los números mágicos. En la clase </w:t>
+      </w:r>
+      <w:r>
+        <w:t>“</w:t>
+      </w:r>
+      <w:r>
+        <w:t>Examen2EVGAG2223.cs</w:t>
+      </w:r>
+      <w:r>
+        <w:t>”</w:t>
+      </w:r>
+      <w:r>
+        <w:t xml:space="preserve">, </w:t>
+      </w:r>
+      <w:r>
+        <w:t xml:space="preserve">se usa mucho el número 6 para indicar que el </w:t>
+      </w:r>
+      <w:proofErr w:type="spellStart"/>
+      <w:r>
+        <w:t>array</w:t>
+      </w:r>
+      <w:proofErr w:type="spellEnd"/>
+      <w:r>
+        <w:t xml:space="preserve"> de números tiene esta longitud. Sin embargo, sería conveniente reemplazarlo por una constante para mejorar la legibilidad y el mantenimiento del código.</w:t>
+      </w:r>
+      <w:r>
+        <w:t xml:space="preserve"> </w:t>
+      </w:r>
+      <w:r>
+        <w:t xml:space="preserve">Esta opción no está implementada directamente en Visual Studio. </w:t>
+      </w:r>
+      <w:r>
+        <w:t>Para ello definimos una constante “CANTIDAD_NUMEROS” y</w:t>
+      </w:r>
+      <w:r>
+        <w:t xml:space="preserve"> se le asigna el valor 6. Luego reemplazamos en el código de</w:t>
+      </w:r>
+      <w:r>
+        <w:t xml:space="preserve"> toda la clase </w:t>
+      </w:r>
+      <w:r>
+        <w:t>el número por la constante.</w:t>
+      </w:r>
+    </w:p>
+    <w:p>
+      <w:r>
+        <w:rPr>
+          <w:noProof/>
+          <w:lang w:eastAsia="es-ES"/>
+        </w:rPr>
+        <w:drawing>
+          <wp:inline distT="0" distB="0" distL="0" distR="0" wp14:anchorId="1EA64E65" wp14:editId="7EB7E825">
+            <wp:extent cx="2667000" cy="219075"/>
+            <wp:effectExtent l="0" t="0" r="0" b="9525"/>
+            <wp:docPr id="27" name="Imagen 27"/>
+            <wp:cNvGraphicFramePr>
+              <a:graphicFrameLocks xmlns:a="http://schemas.openxmlformats.org/drawingml/2006/main" noChangeAspect="1"/>
+            </wp:cNvGraphicFramePr>
+            <a:graphic xmlns:a="http://schemas.openxmlformats.org/drawingml/2006/main">
+              <a:graphicData uri="http://schemas.openxmlformats.org/drawingml/2006/picture">
+                <pic:pic xmlns:pic="http://schemas.openxmlformats.org/drawingml/2006/picture">
+                  <pic:nvPicPr>
+                    <pic:cNvPr id="1" name=""/>
+                    <pic:cNvPicPr/>
+                  </pic:nvPicPr>
+                  <pic:blipFill>
+                    <a:blip r:embed="rId29"/>
+                    <a:stretch>
+                      <a:fillRect/>
+                    </a:stretch>
+                  </pic:blipFill>
+                  <pic:spPr>
+                    <a:xfrm>
+                      <a:off x="0" y="0"/>
+                      <a:ext cx="2667000" cy="219075"/>
+                    </a:xfrm>
+                    <a:prstGeom prst="rect">
+                      <a:avLst/>
+                    </a:prstGeom>
+                  </pic:spPr>
+                </pic:pic>
+              </a:graphicData>
+            </a:graphic>
+          </wp:inline>
+        </w:drawing>
+      </w:r>
+    </w:p>
+    <w:p>
+      <w:r>
+        <w:t>Aquí muestro un ejemplo de la implementación de la constante en el código de la clase.</w:t>
+      </w:r>
+    </w:p>
+    <w:p>
+      <w:r>
+        <w:rPr>
+          <w:noProof/>
+          <w:lang w:eastAsia="es-ES"/>
+        </w:rPr>
+        <w:drawing>
+          <wp:inline distT="0" distB="0" distL="0" distR="0" wp14:anchorId="03B7689B" wp14:editId="09208890">
+            <wp:extent cx="4362450" cy="695325"/>
+            <wp:effectExtent l="0" t="0" r="0" b="9525"/>
+            <wp:docPr id="28" name="Imagen 28"/>
+            <wp:cNvGraphicFramePr>
+              <a:graphicFrameLocks xmlns:a="http://schemas.openxmlformats.org/drawingml/2006/main" noChangeAspect="1"/>
+            </wp:cNvGraphicFramePr>
+            <a:graphic xmlns:a="http://schemas.openxmlformats.org/drawingml/2006/main">
+              <a:graphicData uri="http://schemas.openxmlformats.org/drawingml/2006/picture">
+                <pic:pic xmlns:pic="http://schemas.openxmlformats.org/drawingml/2006/picture">
+                  <pic:nvPicPr>
+                    <pic:cNvPr id="1" name=""/>
+                    <pic:cNvPicPr/>
+                  </pic:nvPicPr>
+                  <pic:blipFill>
+                    <a:blip r:embed="rId30"/>
+                    <a:stretch>
+                      <a:fillRect/>
+                    </a:stretch>
+                  </pic:blipFill>
+                  <pic:spPr>
+                    <a:xfrm>
+                      <a:off x="0" y="0"/>
+                      <a:ext cx="4362450" cy="695325"/>
+                    </a:xfrm>
+                    <a:prstGeom prst="rect">
+                      <a:avLst/>
+                    </a:prstGeom>
+                  </pic:spPr>
+                </pic:pic>
+              </a:graphicData>
+            </a:graphic>
+          </wp:inline>
+        </w:drawing>
+      </w:r>
+    </w:p>
+    <w:p>
       <w:bookmarkStart w:id="0" w:name="_GoBack"/>
       <w:bookmarkEnd w:id="0"/>
     </w:p>
-    <w:p/>
     <w:sectPr>
-      <w:headerReference w:type="default" r:id="rId25"/>
+      <w:headerReference w:type="default" r:id="rId31"/>
+      <w:footerReference w:type="default" r:id="rId32"/>
       <w:pgSz w:w="11906" w:h="16838"/>
       <w:pgMar w:top="1417" w:right="1701" w:bottom="1417" w:left="1701" w:header="708" w:footer="708" w:gutter="0"/>
       <w:cols w:space="708"/>
@@ -1574,6 +2076,51 @@
     </w:p>
   </w:endnote>
 </w:endnotes>
+</file>
+
+<file path=word/footer1.xml><?xml version="1.0" encoding="utf-8"?>
+<w:ftr xmlns:wpc="http://schemas.microsoft.com/office/word/2010/wordprocessingCanvas" xmlns:cx="http://schemas.microsoft.com/office/drawing/2014/chartex" xmlns:mc="http://schemas.openxmlformats.org/markup-compatibility/2006" xmlns:o="urn:schemas-microsoft-com:office:office" xmlns:r="http://schemas.openxmlformats.org/officeDocument/2006/relationships" xmlns:m="http://schemas.openxmlformats.org/officeDocument/2006/math" xmlns:v="urn:schemas-microsoft-com:vml" xmlns:wp14="http://schemas.microsoft.com/office/word/2010/wordprocessingDrawing" xmlns:wp="http://schemas.openxmlformats.org/drawingml/2006/wordprocessingDrawing" xmlns:w10="urn:schemas-microsoft-com:office:word" xmlns:w="http://schemas.openxmlformats.org/wordprocessingml/2006/main" xmlns:w14="http://schemas.microsoft.com/office/word/2010/wordml" xmlns:w15="http://schemas.microsoft.com/office/word/2012/wordml" xmlns:w16se="http://schemas.microsoft.com/office/word/2015/wordml/symex" xmlns:wpg="http://schemas.microsoft.com/office/word/2010/wordprocessingGroup" xmlns:wpi="http://schemas.microsoft.com/office/word/2010/wordprocessingInk" xmlns:wne="http://schemas.microsoft.com/office/word/2006/wordml" xmlns:wps="http://schemas.microsoft.com/office/word/2010/wordprocessingShape" mc:Ignorable="w14 w15 w16se wp14">
+  <w:sdt>
+    <w:sdtPr>
+      <w:id w:val="1762797641"/>
+      <w:docPartObj>
+        <w:docPartGallery w:val="Page Numbers (Bottom of Page)"/>
+        <w:docPartUnique/>
+      </w:docPartObj>
+    </w:sdtPr>
+    <w:sdtContent>
+      <w:p>
+        <w:pPr>
+          <w:pStyle w:val="Piedepgina"/>
+          <w:jc w:val="right"/>
+        </w:pPr>
+        <w:r>
+          <w:fldChar w:fldCharType="begin"/>
+        </w:r>
+        <w:r>
+          <w:instrText>PAGE   \* MERGEFORMAT</w:instrText>
+        </w:r>
+        <w:r>
+          <w:fldChar w:fldCharType="separate"/>
+        </w:r>
+        <w:r>
+          <w:rPr>
+            <w:noProof/>
+          </w:rPr>
+          <w:t>6</w:t>
+        </w:r>
+        <w:r>
+          <w:fldChar w:fldCharType="end"/>
+        </w:r>
+      </w:p>
+    </w:sdtContent>
+  </w:sdt>
+  <w:p>
+    <w:pPr>
+      <w:pStyle w:val="Piedepgina"/>
+    </w:pPr>
+  </w:p>
+</w:ftr>
 </file>
 
 <file path=word/footnotes.xml><?xml version="1.0" encoding="utf-8"?>
@@ -2220,6 +2767,10 @@
   <w:style w:type="paragraph" w:default="1" w:styleId="Normal">
     <w:name w:val="Normal"/>
     <w:qFormat/>
+    <w:rsid w:val="00C1268C"/>
+    <w:pPr>
+      <w:jc w:val="both"/>
+    </w:pPr>
   </w:style>
   <w:style w:type="paragraph" w:styleId="Ttulo1">
     <w:name w:val="heading 1"/>

</xml_diff>